<commit_message>
Add 5 Tables (See Description)
17.ItemPhoto
18.ItemRelated
19.Likes
20.Tenant
21.UsefulContact
22.CondoUsefulContact
</commit_message>
<xml_diff>
--- a/Databases Assignment.docx
+++ b/Databases Assignment.docx
@@ -1538,7 +1538,6 @@
               <w:t xml:space="preserve"> </w:t>
             </w:r>
             <w:proofErr w:type="spellStart"/>
-            <w:proofErr w:type="gramStart"/>
             <w:r>
               <w:rPr>
                 <w:rFonts w:ascii="Arial" w:eastAsia="Arial" w:hAnsi="Arial" w:cs="Arial"/>
@@ -1549,7 +1548,6 @@
               <w:t>S.Sairam</w:t>
             </w:r>
             <w:proofErr w:type="spellEnd"/>
-            <w:proofErr w:type="gramEnd"/>
           </w:p>
         </w:tc>
         <w:tc>
@@ -1952,7 +1950,6 @@
         <w:t xml:space="preserve">4 </w:t>
       </w:r>
       <w:proofErr w:type="spellStart"/>
-      <w:proofErr w:type="gramStart"/>
       <w:r>
         <w:t>BookSlot</w:t>
       </w:r>
@@ -1960,7 +1957,6 @@
       <w:r>
         <w:t>(</w:t>
       </w:r>
-      <w:proofErr w:type="gramEnd"/>
       <w:r>
         <w:rPr>
           <w:u w:val="single"/>
@@ -2513,11 +2509,7 @@
     </w:p>
     <w:p>
       <w:r>
-        <w:t xml:space="preserve">16 Likes </w:t>
-      </w:r>
-      <w:proofErr w:type="gramStart"/>
-      <w:r>
-        <w:t xml:space="preserve">( </w:t>
+        <w:t xml:space="preserve">16 Likes ( </w:t>
       </w:r>
       <w:r>
         <w:rPr>
@@ -2526,7 +2518,6 @@
         <w:t>&lt;</w:t>
       </w:r>
       <w:proofErr w:type="spellStart"/>
-      <w:proofErr w:type="gramEnd"/>
       <w:r>
         <w:rPr>
           <w:u w:val="single"/>
@@ -2924,12 +2915,10 @@
         <w:t>VehicleNo</w:t>
       </w:r>
       <w:proofErr w:type="spellEnd"/>
-      <w:proofErr w:type="gramStart"/>
       <w:r>
         <w:t>&gt;,&lt;</w:t>
       </w:r>
       <w:proofErr w:type="spellStart"/>
-      <w:proofErr w:type="gramEnd"/>
       <w:r>
         <w:t>AppliedBy</w:t>
       </w:r>
@@ -3176,13 +3165,8 @@
             <w:pPr>
               <w:cnfStyle w:val="000000000000" w:firstRow="0" w:lastRow="0" w:firstColumn="0" w:lastColumn="0" w:oddVBand="0" w:evenVBand="0" w:oddHBand="0" w:evenHBand="0" w:firstRowFirstColumn="0" w:firstRowLastColumn="0" w:lastRowFirstColumn="0" w:lastRowLastColumn="0"/>
             </w:pPr>
-            <w:proofErr w:type="gramStart"/>
-            <w:r>
-              <w:t>varchar(</w:t>
-            </w:r>
-            <w:proofErr w:type="gramEnd"/>
-            <w:r>
-              <w:t>50)</w:t>
+            <w:r>
+              <w:t>varchar(50)</w:t>
             </w:r>
           </w:p>
         </w:tc>
@@ -3248,13 +3232,8 @@
             <w:pPr>
               <w:cnfStyle w:val="000000100000" w:firstRow="0" w:lastRow="0" w:firstColumn="0" w:lastColumn="0" w:oddVBand="0" w:evenVBand="0" w:oddHBand="1" w:evenHBand="0" w:firstRowFirstColumn="0" w:firstRowLastColumn="0" w:lastRowFirstColumn="0" w:lastRowLastColumn="0"/>
             </w:pPr>
-            <w:proofErr w:type="gramStart"/>
-            <w:r>
-              <w:t>varchar(</w:t>
-            </w:r>
-            <w:proofErr w:type="gramEnd"/>
-            <w:r>
-              <w:t>150)</w:t>
+            <w:r>
+              <w:t>varchar(150)</w:t>
             </w:r>
           </w:p>
         </w:tc>
@@ -3317,11 +3296,9 @@
             <w:pPr>
               <w:cnfStyle w:val="000000000000" w:firstRow="0" w:lastRow="0" w:firstColumn="0" w:lastColumn="0" w:oddVBand="0" w:evenVBand="0" w:oddHBand="0" w:evenHBand="0" w:firstRowFirstColumn="0" w:firstRowLastColumn="0" w:lastRowFirstColumn="0" w:lastRowLastColumn="0"/>
             </w:pPr>
-            <w:proofErr w:type="gramStart"/>
             <w:r>
               <w:t>char(</w:t>
             </w:r>
-            <w:proofErr w:type="gramEnd"/>
             <w:r>
               <w:t>8</w:t>
             </w:r>
@@ -3395,13 +3372,8 @@
             <w:pPr>
               <w:cnfStyle w:val="000000100000" w:firstRow="0" w:lastRow="0" w:firstColumn="0" w:lastColumn="0" w:oddVBand="0" w:evenVBand="0" w:oddHBand="1" w:evenHBand="0" w:firstRowFirstColumn="0" w:firstRowLastColumn="0" w:lastRowFirstColumn="0" w:lastRowLastColumn="0"/>
             </w:pPr>
-            <w:proofErr w:type="gramStart"/>
-            <w:r>
-              <w:t>varchar(</w:t>
-            </w:r>
-            <w:proofErr w:type="gramEnd"/>
-            <w:r>
-              <w:t>50)</w:t>
+            <w:r>
+              <w:t>varchar(50)</w:t>
             </w:r>
           </w:p>
         </w:tc>
@@ -3467,13 +3439,8 @@
             <w:pPr>
               <w:cnfStyle w:val="000000000000" w:firstRow="0" w:lastRow="0" w:firstColumn="0" w:lastColumn="0" w:oddVBand="0" w:evenVBand="0" w:oddHBand="0" w:evenHBand="0" w:firstRowFirstColumn="0" w:firstRowLastColumn="0" w:lastRowFirstColumn="0" w:lastRowLastColumn="0"/>
             </w:pPr>
-            <w:proofErr w:type="gramStart"/>
-            <w:r>
-              <w:t>char(</w:t>
-            </w:r>
-            <w:proofErr w:type="gramEnd"/>
-            <w:r>
-              <w:t>10)</w:t>
+            <w:r>
+              <w:t>char(10)</w:t>
             </w:r>
           </w:p>
         </w:tc>
@@ -3794,7 +3761,6 @@
             <w:pPr>
               <w:cnfStyle w:val="000000100000" w:firstRow="0" w:lastRow="0" w:firstColumn="0" w:lastColumn="0" w:oddVBand="0" w:evenVBand="0" w:oddHBand="1" w:evenHBand="0" w:firstRowFirstColumn="0" w:firstRowLastColumn="0" w:lastRowFirstColumn="0" w:lastRowLastColumn="0"/>
             </w:pPr>
-            <w:proofErr w:type="gramStart"/>
             <w:r>
               <w:t>c</w:t>
             </w:r>
@@ -3802,11 +3768,7 @@
               <w:t>ha</w:t>
             </w:r>
             <w:r>
-              <w:t>r(</w:t>
-            </w:r>
-            <w:proofErr w:type="gramEnd"/>
-            <w:r>
-              <w:t>10)</w:t>
+              <w:t>r(10)</w:t>
             </w:r>
           </w:p>
         </w:tc>
@@ -4149,10 +4111,7 @@
             </w:r>
             <w:proofErr w:type="spellStart"/>
             <w:r>
-              <w:t>CondoMgmt</w:t>
-            </w:r>
-            <w:r>
-              <w:t>ID</w:t>
+              <w:t>CondoMgmtID</w:t>
             </w:r>
             <w:proofErr w:type="spellEnd"/>
             <w:r>
@@ -4340,13 +4299,8 @@
             <w:pPr>
               <w:cnfStyle w:val="000000100000" w:firstRow="0" w:lastRow="0" w:firstColumn="0" w:lastColumn="0" w:oddVBand="0" w:evenVBand="0" w:oddHBand="1" w:evenHBand="0" w:firstRowFirstColumn="0" w:firstRowLastColumn="0" w:lastRowFirstColumn="0" w:lastRowLastColumn="0"/>
             </w:pPr>
-            <w:proofErr w:type="gramStart"/>
-            <w:r>
-              <w:t>char(</w:t>
-            </w:r>
-            <w:proofErr w:type="gramEnd"/>
-            <w:r>
-              <w:t>10)</w:t>
+            <w:r>
+              <w:t>char(10)</w:t>
             </w:r>
           </w:p>
         </w:tc>
@@ -4490,11 +4444,9 @@
             <w:pPr>
               <w:cnfStyle w:val="000000100000" w:firstRow="0" w:lastRow="0" w:firstColumn="0" w:lastColumn="0" w:oddVBand="0" w:evenVBand="0" w:oddHBand="1" w:evenHBand="0" w:firstRowFirstColumn="0" w:firstRowLastColumn="0" w:lastRowFirstColumn="0" w:lastRowLastColumn="0"/>
             </w:pPr>
-            <w:proofErr w:type="gramStart"/>
             <w:r>
               <w:t>char(</w:t>
             </w:r>
-            <w:proofErr w:type="gramEnd"/>
             <w:r>
               <w:t>2</w:t>
             </w:r>
@@ -4511,13 +4463,8 @@
             <w:pPr>
               <w:cnfStyle w:val="000000100000" w:firstRow="0" w:lastRow="0" w:firstColumn="0" w:lastColumn="0" w:oddVBand="0" w:evenVBand="0" w:oddHBand="1" w:evenHBand="0" w:firstRowFirstColumn="0" w:firstRowLastColumn="0" w:lastRowFirstColumn="0" w:lastRowLastColumn="0"/>
             </w:pPr>
-            <w:proofErr w:type="gramStart"/>
-            <w:r>
-              <w:t>Values :</w:t>
-            </w:r>
-            <w:proofErr w:type="gramEnd"/>
-            <w:r>
-              <w:t xml:space="preserve"> </w:t>
+            <w:r>
+              <w:t xml:space="preserve">Values : </w:t>
             </w:r>
           </w:p>
           <w:p>
@@ -4707,13 +4654,8 @@
             <w:pPr>
               <w:cnfStyle w:val="000000100000" w:firstRow="0" w:lastRow="0" w:firstColumn="0" w:lastColumn="0" w:oddVBand="0" w:evenVBand="0" w:oddHBand="1" w:evenHBand="0" w:firstRowFirstColumn="0" w:firstRowLastColumn="0" w:lastRowFirstColumn="0" w:lastRowLastColumn="0"/>
             </w:pPr>
-            <w:proofErr w:type="gramStart"/>
-            <w:r>
-              <w:t>char(</w:t>
-            </w:r>
-            <w:proofErr w:type="gramEnd"/>
-            <w:r>
-              <w:t>10)</w:t>
+            <w:r>
+              <w:t>char(10)</w:t>
             </w:r>
           </w:p>
         </w:tc>
@@ -5199,14 +5141,12 @@
             <w:pPr>
               <w:cnfStyle w:val="000000100000" w:firstRow="0" w:lastRow="0" w:firstColumn="0" w:lastColumn="0" w:oddVBand="0" w:evenVBand="0" w:oddHBand="1" w:evenHBand="0" w:firstRowFirstColumn="0" w:firstRowLastColumn="0" w:lastRowFirstColumn="0" w:lastRowLastColumn="0"/>
             </w:pPr>
-            <w:proofErr w:type="gramStart"/>
             <w:r>
               <w:t>c</w:t>
             </w:r>
             <w:r>
               <w:t>har(</w:t>
             </w:r>
-            <w:proofErr w:type="gramEnd"/>
             <w:r>
               <w:t>10</w:t>
             </w:r>
@@ -5262,7 +5202,6 @@
               <w:t>(</w:t>
             </w:r>
             <w:proofErr w:type="spellStart"/>
-            <w:proofErr w:type="gramStart"/>
             <w:r>
               <w:t>FacID</w:t>
             </w:r>
@@ -5275,7 +5214,6 @@
               <w:t>TimeSlotSN</w:t>
             </w:r>
             <w:proofErr w:type="spellEnd"/>
-            <w:proofErr w:type="gramEnd"/>
             <w:r>
               <w:t>)</w:t>
             </w:r>
@@ -5384,7 +5322,6 @@
               <w:t xml:space="preserve"> (</w:t>
             </w:r>
             <w:proofErr w:type="spellStart"/>
-            <w:proofErr w:type="gramStart"/>
             <w:r>
               <w:t>FacID</w:t>
             </w:r>
@@ -5397,7 +5334,6 @@
               <w:t>TimeSlotSN</w:t>
             </w:r>
             <w:proofErr w:type="spellEnd"/>
-            <w:proofErr w:type="gramEnd"/>
             <w:r>
               <w:t>)</w:t>
             </w:r>
@@ -5443,15 +5379,7 @@
               <w:cnfStyle w:val="000000100000" w:firstRow="0" w:lastRow="0" w:firstColumn="0" w:lastColumn="0" w:oddVBand="0" w:evenVBand="0" w:oddHBand="1" w:evenHBand="0" w:firstRowFirstColumn="0" w:firstRowLastColumn="0" w:lastRowFirstColumn="0" w:lastRowLastColumn="0"/>
             </w:pPr>
             <w:r>
-              <w:t xml:space="preserve">The date when </w:t>
-            </w:r>
-            <w:proofErr w:type="gramStart"/>
-            <w:r>
-              <w:t>a the</w:t>
-            </w:r>
-            <w:proofErr w:type="gramEnd"/>
-            <w:r>
-              <w:t xml:space="preserve"> facility time slot can be booked</w:t>
+              <w:t>The date when a the facility time slot can be booked</w:t>
             </w:r>
           </w:p>
         </w:tc>
@@ -5551,13 +5479,8 @@
             <w:pPr>
               <w:cnfStyle w:val="000000000000" w:firstRow="0" w:lastRow="0" w:firstColumn="0" w:lastColumn="0" w:oddVBand="0" w:evenVBand="0" w:oddHBand="0" w:evenHBand="0" w:firstRowFirstColumn="0" w:firstRowLastColumn="0" w:lastRowFirstColumn="0" w:lastRowLastColumn="0"/>
             </w:pPr>
-            <w:proofErr w:type="gramStart"/>
-            <w:r>
-              <w:t>char(</w:t>
-            </w:r>
-            <w:proofErr w:type="gramEnd"/>
-            <w:r>
-              <w:t>1)</w:t>
+            <w:r>
+              <w:t>char(1)</w:t>
             </w:r>
           </w:p>
         </w:tc>
@@ -5577,13 +5500,8 @@
             <w:pPr>
               <w:cnfStyle w:val="000000000000" w:firstRow="0" w:lastRow="0" w:firstColumn="0" w:lastColumn="0" w:oddVBand="0" w:evenVBand="0" w:oddHBand="0" w:evenHBand="0" w:firstRowFirstColumn="0" w:firstRowLastColumn="0" w:lastRowFirstColumn="0" w:lastRowLastColumn="0"/>
             </w:pPr>
-            <w:proofErr w:type="gramStart"/>
-            <w:r>
-              <w:t>A for</w:t>
-            </w:r>
-            <w:proofErr w:type="gramEnd"/>
-            <w:r>
-              <w:t xml:space="preserve"> </w:t>
+            <w:r>
+              <w:t xml:space="preserve">A for </w:t>
             </w:r>
             <w:r>
               <w:t>Available,</w:t>
@@ -5790,16 +5708,11 @@
             <w:pPr>
               <w:cnfStyle w:val="000000100000" w:firstRow="0" w:lastRow="0" w:firstColumn="0" w:lastColumn="0" w:oddVBand="0" w:evenVBand="0" w:oddHBand="1" w:evenHBand="0" w:firstRowFirstColumn="0" w:firstRowLastColumn="0" w:lastRowFirstColumn="0" w:lastRowLastColumn="0"/>
             </w:pPr>
-            <w:proofErr w:type="gramStart"/>
             <w:r>
               <w:t>c</w:t>
             </w:r>
             <w:r>
-              <w:t>har(</w:t>
-            </w:r>
-            <w:proofErr w:type="gramEnd"/>
-            <w:r>
-              <w:t>10)</w:t>
+              <w:t>har(10)</w:t>
             </w:r>
           </w:p>
         </w:tc>
@@ -5865,14 +5778,12 @@
             <w:pPr>
               <w:cnfStyle w:val="000000000000" w:firstRow="0" w:lastRow="0" w:firstColumn="0" w:lastColumn="0" w:oddVBand="0" w:evenVBand="0" w:oddHBand="0" w:evenHBand="0" w:firstRowFirstColumn="0" w:firstRowLastColumn="0" w:lastRowFirstColumn="0" w:lastRowLastColumn="0"/>
             </w:pPr>
-            <w:proofErr w:type="gramStart"/>
             <w:r>
               <w:t>v</w:t>
             </w:r>
             <w:r>
               <w:t>archar(</w:t>
             </w:r>
-            <w:proofErr w:type="gramEnd"/>
             <w:r>
               <w:t>50</w:t>
             </w:r>
@@ -5943,11 +5854,9 @@
             <w:pPr>
               <w:cnfStyle w:val="000000100000" w:firstRow="0" w:lastRow="0" w:firstColumn="0" w:lastColumn="0" w:oddVBand="0" w:evenVBand="0" w:oddHBand="1" w:evenHBand="0" w:firstRowFirstColumn="0" w:firstRowLastColumn="0" w:lastRowFirstColumn="0" w:lastRowLastColumn="0"/>
             </w:pPr>
-            <w:proofErr w:type="gramStart"/>
             <w:r>
               <w:t>varchar(</w:t>
             </w:r>
-            <w:proofErr w:type="gramEnd"/>
             <w:r>
               <w:t>150)</w:t>
             </w:r>
@@ -6257,16 +6166,11 @@
             <w:pPr>
               <w:cnfStyle w:val="000000000000" w:firstRow="0" w:lastRow="0" w:firstColumn="0" w:lastColumn="0" w:oddVBand="0" w:evenVBand="0" w:oddHBand="0" w:evenHBand="0" w:firstRowFirstColumn="0" w:firstRowLastColumn="0" w:lastRowFirstColumn="0" w:lastRowLastColumn="0"/>
             </w:pPr>
-            <w:proofErr w:type="gramStart"/>
             <w:r>
               <w:t>varchar</w:t>
             </w:r>
             <w:r>
-              <w:t>(</w:t>
-            </w:r>
-            <w:proofErr w:type="gramEnd"/>
-            <w:r>
-              <w:t>100)</w:t>
+              <w:t>(100)</w:t>
             </w:r>
           </w:p>
         </w:tc>
@@ -6332,14 +6236,12 @@
             <w:pPr>
               <w:cnfStyle w:val="000000100000" w:firstRow="0" w:lastRow="0" w:firstColumn="0" w:lastColumn="0" w:oddVBand="0" w:evenVBand="0" w:oddHBand="1" w:evenHBand="0" w:firstRowFirstColumn="0" w:firstRowLastColumn="0" w:lastRowFirstColumn="0" w:lastRowLastColumn="0"/>
             </w:pPr>
-            <w:proofErr w:type="gramStart"/>
             <w:r>
               <w:t>c</w:t>
             </w:r>
             <w:r>
               <w:t>har(</w:t>
             </w:r>
-            <w:proofErr w:type="gramEnd"/>
             <w:r>
               <w:t>8)</w:t>
             </w:r>
@@ -6430,19 +6332,8 @@
           <w:szCs w:val="18"/>
           <w:shd w:val="clear" w:color="auto" w:fill="FFFFFF"/>
         </w:rPr>
-        <w:t xml:space="preserve">Stores the details of a condo's useful contact. Useful contacts usually are businesses near the </w:t>
-      </w:r>
-      <w:proofErr w:type="gramStart"/>
-      <w:r>
-        <w:rPr>
-          <w:rFonts w:ascii="Arial" w:hAnsi="Arial" w:cs="Arial"/>
-          <w:sz w:val="18"/>
-          <w:szCs w:val="18"/>
-          <w:shd w:val="clear" w:color="auto" w:fill="FFFFFF"/>
-        </w:rPr>
-        <w:t>condo</w:t>
-      </w:r>
-      <w:proofErr w:type="gramEnd"/>
+        <w:t>Stores the details of a condo's useful contact. Useful contacts usually are businesses near the condo</w:t>
+      </w:r>
     </w:p>
     <w:tbl>
       <w:tblPr>
@@ -6563,13 +6454,8 @@
             <w:pPr>
               <w:cnfStyle w:val="000000100000" w:firstRow="0" w:lastRow="0" w:firstColumn="0" w:lastColumn="0" w:oddVBand="0" w:evenVBand="0" w:oddHBand="1" w:evenHBand="0" w:firstRowFirstColumn="0" w:firstRowLastColumn="0" w:lastRowFirstColumn="0" w:lastRowLastColumn="0"/>
             </w:pPr>
-            <w:proofErr w:type="gramStart"/>
-            <w:r>
-              <w:t>char(</w:t>
-            </w:r>
-            <w:proofErr w:type="gramEnd"/>
-            <w:r>
-              <w:t>10)</w:t>
+            <w:r>
+              <w:t>char(10)</w:t>
             </w:r>
           </w:p>
         </w:tc>
@@ -6663,13 +6549,8 @@
             <w:pPr>
               <w:cnfStyle w:val="000000000000" w:firstRow="0" w:lastRow="0" w:firstColumn="0" w:lastColumn="0" w:oddVBand="0" w:evenVBand="0" w:oddHBand="0" w:evenHBand="0" w:firstRowFirstColumn="0" w:firstRowLastColumn="0" w:lastRowFirstColumn="0" w:lastRowLastColumn="0"/>
             </w:pPr>
-            <w:proofErr w:type="gramStart"/>
-            <w:r>
-              <w:t>char(</w:t>
-            </w:r>
-            <w:proofErr w:type="gramEnd"/>
-            <w:r>
-              <w:t>10)</w:t>
+            <w:r>
+              <w:t>char(10)</w:t>
             </w:r>
           </w:p>
         </w:tc>
@@ -6944,13 +6825,8 @@
             <w:pPr>
               <w:cnfStyle w:val="000000100000" w:firstRow="0" w:lastRow="0" w:firstColumn="0" w:lastColumn="0" w:oddVBand="0" w:evenVBand="0" w:oddHBand="1" w:evenHBand="0" w:firstRowFirstColumn="0" w:firstRowLastColumn="0" w:lastRowFirstColumn="0" w:lastRowLastColumn="0"/>
             </w:pPr>
-            <w:proofErr w:type="gramStart"/>
-            <w:r>
-              <w:t>char(</w:t>
-            </w:r>
-            <w:proofErr w:type="gramEnd"/>
-            <w:r>
-              <w:t>10)</w:t>
+            <w:r>
+              <w:t>char(10)</w:t>
             </w:r>
           </w:p>
         </w:tc>
@@ -7016,14 +6892,12 @@
             <w:pPr>
               <w:cnfStyle w:val="000000000000" w:firstRow="0" w:lastRow="0" w:firstColumn="0" w:lastColumn="0" w:oddVBand="0" w:evenVBand="0" w:oddHBand="0" w:evenHBand="0" w:firstRowFirstColumn="0" w:firstRowLastColumn="0" w:lastRowFirstColumn="0" w:lastRowLastColumn="0"/>
             </w:pPr>
-            <w:proofErr w:type="gramStart"/>
             <w:r>
               <w:t>v</w:t>
             </w:r>
             <w:r>
               <w:t>archar(</w:t>
             </w:r>
-            <w:proofErr w:type="gramEnd"/>
             <w:r>
               <w:t>200</w:t>
             </w:r>
@@ -7245,13 +7119,8 @@
             <w:pPr>
               <w:cnfStyle w:val="000000100000" w:firstRow="0" w:lastRow="0" w:firstColumn="0" w:lastColumn="0" w:oddVBand="0" w:evenVBand="0" w:oddHBand="1" w:evenHBand="0" w:firstRowFirstColumn="0" w:firstRowLastColumn="0" w:lastRowFirstColumn="0" w:lastRowLastColumn="0"/>
             </w:pPr>
-            <w:proofErr w:type="gramStart"/>
-            <w:r>
-              <w:t>char(</w:t>
-            </w:r>
-            <w:proofErr w:type="gramEnd"/>
-            <w:r>
-              <w:t>10)</w:t>
+            <w:r>
+              <w:t>char(10)</w:t>
             </w:r>
           </w:p>
         </w:tc>
@@ -7325,13 +7194,8 @@
             <w:pPr>
               <w:cnfStyle w:val="000000000000" w:firstRow="0" w:lastRow="0" w:firstColumn="0" w:lastColumn="0" w:oddVBand="0" w:evenVBand="0" w:oddHBand="0" w:evenHBand="0" w:firstRowFirstColumn="0" w:firstRowLastColumn="0" w:lastRowFirstColumn="0" w:lastRowLastColumn="0"/>
             </w:pPr>
-            <w:proofErr w:type="gramStart"/>
-            <w:r>
-              <w:t>varchar(</w:t>
-            </w:r>
-            <w:proofErr w:type="gramEnd"/>
-            <w:r>
-              <w:t>100)</w:t>
+            <w:r>
+              <w:t>varchar(100)</w:t>
             </w:r>
           </w:p>
         </w:tc>
@@ -7383,15 +7247,7 @@
               <w:cnfStyle w:val="000000100000" w:firstRow="0" w:lastRow="0" w:firstColumn="0" w:lastColumn="0" w:oddVBand="0" w:evenVBand="0" w:oddHBand="1" w:evenHBand="0" w:firstRowFirstColumn="0" w:firstRowLastColumn="0" w:lastRowFirstColumn="0" w:lastRowLastColumn="0"/>
             </w:pPr>
             <w:r>
-              <w:t xml:space="preserve">The amount of deposit required to book the </w:t>
-            </w:r>
-            <w:proofErr w:type="gramStart"/>
-            <w:r>
-              <w:t>facility, if</w:t>
-            </w:r>
-            <w:proofErr w:type="gramEnd"/>
-            <w:r>
-              <w:t xml:space="preserve"> any</w:t>
+              <w:t>The amount of deposit required to book the facility, if any</w:t>
             </w:r>
           </w:p>
         </w:tc>
@@ -7457,30 +7313,20 @@
               <w:cnfStyle w:val="000000000000" w:firstRow="0" w:lastRow="0" w:firstColumn="0" w:lastColumn="0" w:oddVBand="0" w:evenVBand="0" w:oddHBand="0" w:evenHBand="0" w:firstRowFirstColumn="0" w:firstRowLastColumn="0" w:lastRowFirstColumn="0" w:lastRowLastColumn="0"/>
             </w:pPr>
             <w:r>
-              <w:t xml:space="preserve">The condo where the facility </w:t>
-            </w:r>
-            <w:proofErr w:type="gramStart"/>
-            <w:r>
-              <w:t>is located in</w:t>
-            </w:r>
-            <w:proofErr w:type="gramEnd"/>
-          </w:p>
-        </w:tc>
-        <w:tc>
-          <w:tcPr>
-            <w:tcW w:w="1803" w:type="dxa"/>
-          </w:tcPr>
-          <w:p>
-            <w:pPr>
-              <w:cnfStyle w:val="000000000000" w:firstRow="0" w:lastRow="0" w:firstColumn="0" w:lastColumn="0" w:oddVBand="0" w:evenVBand="0" w:oddHBand="0" w:evenHBand="0" w:firstRowFirstColumn="0" w:firstRowLastColumn="0" w:lastRowFirstColumn="0" w:lastRowLastColumn="0"/>
-            </w:pPr>
-            <w:proofErr w:type="gramStart"/>
-            <w:r>
-              <w:t>char(</w:t>
-            </w:r>
-            <w:proofErr w:type="gramEnd"/>
-            <w:r>
-              <w:t>10)</w:t>
+              <w:t>The condo where the facility is located in</w:t>
+            </w:r>
+          </w:p>
+        </w:tc>
+        <w:tc>
+          <w:tcPr>
+            <w:tcW w:w="1803" w:type="dxa"/>
+          </w:tcPr>
+          <w:p>
+            <w:pPr>
+              <w:cnfStyle w:val="000000000000" w:firstRow="0" w:lastRow="0" w:firstColumn="0" w:lastColumn="0" w:oddVBand="0" w:evenVBand="0" w:oddHBand="0" w:evenHBand="0" w:firstRowFirstColumn="0" w:firstRowLastColumn="0" w:lastRowFirstColumn="0" w:lastRowLastColumn="0"/>
+            </w:pPr>
+            <w:r>
+              <w:t>char(10)</w:t>
             </w:r>
           </w:p>
         </w:tc>
@@ -7711,16 +7557,11 @@
             <w:pPr>
               <w:cnfStyle w:val="000000100000" w:firstRow="0" w:lastRow="0" w:firstColumn="0" w:lastColumn="0" w:oddVBand="0" w:evenVBand="0" w:oddHBand="1" w:evenHBand="0" w:firstRowFirstColumn="0" w:firstRowLastColumn="0" w:lastRowFirstColumn="0" w:lastRowLastColumn="0"/>
             </w:pPr>
-            <w:proofErr w:type="gramStart"/>
             <w:r>
               <w:t>c</w:t>
             </w:r>
             <w:r>
-              <w:t>har(</w:t>
-            </w:r>
-            <w:proofErr w:type="gramEnd"/>
-            <w:r>
-              <w:t>10)</w:t>
+              <w:t>har(10)</w:t>
             </w:r>
           </w:p>
         </w:tc>
@@ -7912,14 +7753,12 @@
             <w:pPr>
               <w:cnfStyle w:val="000000100000" w:firstRow="0" w:lastRow="0" w:firstColumn="0" w:lastColumn="0" w:oddVBand="0" w:evenVBand="0" w:oddHBand="1" w:evenHBand="0" w:firstRowFirstColumn="0" w:firstRowLastColumn="0" w:lastRowFirstColumn="0" w:lastRowLastColumn="0"/>
             </w:pPr>
-            <w:proofErr w:type="gramStart"/>
             <w:r>
               <w:t>v</w:t>
             </w:r>
             <w:r>
               <w:t>archar(</w:t>
             </w:r>
-            <w:proofErr w:type="gramEnd"/>
             <w:r>
               <w:t>100</w:t>
             </w:r>
@@ -8154,13 +7993,8 @@
             <w:pPr>
               <w:cnfStyle w:val="000000100000" w:firstRow="0" w:lastRow="0" w:firstColumn="0" w:lastColumn="0" w:oddVBand="0" w:evenVBand="0" w:oddHBand="1" w:evenHBand="0" w:firstRowFirstColumn="0" w:firstRowLastColumn="0" w:lastRowFirstColumn="0" w:lastRowLastColumn="0"/>
             </w:pPr>
-            <w:proofErr w:type="gramStart"/>
-            <w:r>
-              <w:t>char(</w:t>
-            </w:r>
-            <w:proofErr w:type="gramEnd"/>
-            <w:r>
-              <w:t>10)</w:t>
+            <w:r>
+              <w:t>char(10)</w:t>
             </w:r>
           </w:p>
         </w:tc>
@@ -8382,13 +8216,8 @@
             <w:pPr>
               <w:cnfStyle w:val="000000000000" w:firstRow="0" w:lastRow="0" w:firstColumn="0" w:lastColumn="0" w:oddVBand="0" w:evenVBand="0" w:oddHBand="0" w:evenHBand="0" w:firstRowFirstColumn="0" w:firstRowLastColumn="0" w:lastRowFirstColumn="0" w:lastRowLastColumn="0"/>
             </w:pPr>
-            <w:proofErr w:type="gramStart"/>
-            <w:r>
-              <w:t>char(</w:t>
-            </w:r>
-            <w:proofErr w:type="gramEnd"/>
-            <w:r>
-              <w:t>1)</w:t>
+            <w:r>
+              <w:t>char(1)</w:t>
             </w:r>
           </w:p>
         </w:tc>
@@ -8441,16 +8270,11 @@
             <w:pPr>
               <w:cnfStyle w:val="000000000000" w:firstRow="0" w:lastRow="0" w:firstColumn="0" w:lastColumn="0" w:oddVBand="0" w:evenVBand="0" w:oddHBand="0" w:evenHBand="0" w:firstRowFirstColumn="0" w:firstRowLastColumn="0" w:lastRowFirstColumn="0" w:lastRowLastColumn="0"/>
             </w:pPr>
-            <w:proofErr w:type="gramStart"/>
             <w:r>
               <w:t>A</w:t>
             </w:r>
             <w:r>
-              <w:t xml:space="preserve"> for</w:t>
-            </w:r>
-            <w:proofErr w:type="gramEnd"/>
-            <w:r>
-              <w:t xml:space="preserve"> </w:t>
+              <w:t xml:space="preserve"> for </w:t>
             </w:r>
           </w:p>
           <w:p>
@@ -8612,16 +8436,11 @@
             <w:pPr>
               <w:cnfStyle w:val="000000000000" w:firstRow="0" w:lastRow="0" w:firstColumn="0" w:lastColumn="0" w:oddVBand="0" w:evenVBand="0" w:oddHBand="0" w:evenHBand="0" w:firstRowFirstColumn="0" w:firstRowLastColumn="0" w:lastRowFirstColumn="0" w:lastRowLastColumn="0"/>
             </w:pPr>
-            <w:proofErr w:type="gramStart"/>
             <w:r>
               <w:t>c</w:t>
             </w:r>
             <w:r>
-              <w:t>har(</w:t>
-            </w:r>
-            <w:proofErr w:type="gramEnd"/>
-            <w:r>
-              <w:t>10)</w:t>
+              <w:t>har(10)</w:t>
             </w:r>
           </w:p>
         </w:tc>
@@ -9005,7 +8824,6 @@
             <w:pPr>
               <w:cnfStyle w:val="000000100000" w:firstRow="0" w:lastRow="0" w:firstColumn="0" w:lastColumn="0" w:oddVBand="0" w:evenVBand="0" w:oddHBand="1" w:evenHBand="0" w:firstRowFirstColumn="0" w:firstRowLastColumn="0" w:lastRowFirstColumn="0" w:lastRowLastColumn="0"/>
             </w:pPr>
-            <w:proofErr w:type="gramStart"/>
             <w:r>
               <w:t>c</w:t>
             </w:r>
@@ -9013,11 +8831,7 @@
               <w:t>har</w:t>
             </w:r>
             <w:r>
-              <w:t>(</w:t>
-            </w:r>
-            <w:proofErr w:type="gramEnd"/>
-            <w:r>
-              <w:t>10)</w:t>
+              <w:t>(10)</w:t>
             </w:r>
           </w:p>
         </w:tc>
@@ -9095,7 +8909,6 @@
             <w:pPr>
               <w:cnfStyle w:val="000000000000" w:firstRow="0" w:lastRow="0" w:firstColumn="0" w:lastColumn="0" w:oddVBand="0" w:evenVBand="0" w:oddHBand="0" w:evenHBand="0" w:firstRowFirstColumn="0" w:firstRowLastColumn="0" w:lastRowFirstColumn="0" w:lastRowLastColumn="0"/>
             </w:pPr>
-            <w:proofErr w:type="gramStart"/>
             <w:r>
               <w:lastRenderedPageBreak/>
               <w:t>v</w:t>
@@ -9103,7 +8916,6 @@
             <w:r>
               <w:t>archar(</w:t>
             </w:r>
-            <w:proofErr w:type="gramEnd"/>
             <w:r>
               <w:t>50</w:t>
             </w:r>
@@ -9352,16 +9164,11 @@
             <w:pPr>
               <w:cnfStyle w:val="000000100000" w:firstRow="0" w:lastRow="0" w:firstColumn="0" w:lastColumn="0" w:oddVBand="0" w:evenVBand="0" w:oddHBand="1" w:evenHBand="0" w:firstRowFirstColumn="0" w:firstRowLastColumn="0" w:lastRowFirstColumn="0" w:lastRowLastColumn="0"/>
             </w:pPr>
-            <w:proofErr w:type="gramStart"/>
             <w:r>
               <w:t>c</w:t>
             </w:r>
             <w:r>
-              <w:t>har(</w:t>
-            </w:r>
-            <w:proofErr w:type="gramEnd"/>
-            <w:r>
-              <w:t>10)</w:t>
+              <w:t>har(10)</w:t>
             </w:r>
           </w:p>
         </w:tc>
@@ -9435,14 +9242,12 @@
             <w:pPr>
               <w:cnfStyle w:val="000000000000" w:firstRow="0" w:lastRow="0" w:firstColumn="0" w:lastColumn="0" w:oddVBand="0" w:evenVBand="0" w:oddHBand="0" w:evenHBand="0" w:firstRowFirstColumn="0" w:firstRowLastColumn="0" w:lastRowFirstColumn="0" w:lastRowLastColumn="0"/>
             </w:pPr>
-            <w:proofErr w:type="gramStart"/>
             <w:r>
               <w:t>v</w:t>
             </w:r>
             <w:r>
               <w:t>archar(</w:t>
             </w:r>
-            <w:proofErr w:type="gramEnd"/>
             <w:r>
               <w:t>50</w:t>
             </w:r>
@@ -9665,16 +9470,11 @@
             <w:pPr>
               <w:cnfStyle w:val="000000100000" w:firstRow="0" w:lastRow="0" w:firstColumn="0" w:lastColumn="0" w:oddVBand="0" w:evenVBand="0" w:oddHBand="1" w:evenHBand="0" w:firstRowFirstColumn="0" w:firstRowLastColumn="0" w:lastRowFirstColumn="0" w:lastRowLastColumn="0"/>
             </w:pPr>
-            <w:proofErr w:type="gramStart"/>
             <w:r>
               <w:t>c</w:t>
             </w:r>
             <w:r>
-              <w:t>har(</w:t>
-            </w:r>
-            <w:proofErr w:type="gramEnd"/>
-            <w:r>
-              <w:t>10)</w:t>
+              <w:t>har(10)</w:t>
             </w:r>
           </w:p>
         </w:tc>
@@ -9790,14 +9590,12 @@
                 <w:highlight w:val="yellow"/>
               </w:rPr>
             </w:pPr>
-            <w:proofErr w:type="gramStart"/>
             <w:r>
               <w:t>varc</w:t>
             </w:r>
             <w:r>
               <w:t>har(</w:t>
             </w:r>
-            <w:proofErr w:type="gramEnd"/>
             <w:r>
               <w:t>20</w:t>
             </w:r>
@@ -10056,16 +9854,11 @@
             <w:pPr>
               <w:cnfStyle w:val="000000100000" w:firstRow="0" w:lastRow="0" w:firstColumn="0" w:lastColumn="0" w:oddVBand="0" w:evenVBand="0" w:oddHBand="1" w:evenHBand="0" w:firstRowFirstColumn="0" w:firstRowLastColumn="0" w:lastRowFirstColumn="0" w:lastRowLastColumn="0"/>
             </w:pPr>
-            <w:proofErr w:type="gramStart"/>
             <w:r>
               <w:t>c</w:t>
             </w:r>
             <w:r>
-              <w:t>har(</w:t>
-            </w:r>
-            <w:proofErr w:type="gramEnd"/>
-            <w:r>
-              <w:t>10)</w:t>
+              <w:t>har(10)</w:t>
             </w:r>
           </w:p>
         </w:tc>
@@ -10164,16 +9957,11 @@
             <w:pPr>
               <w:cnfStyle w:val="000000000000" w:firstRow="0" w:lastRow="0" w:firstColumn="0" w:lastColumn="0" w:oddVBand="0" w:evenVBand="0" w:oddHBand="0" w:evenHBand="0" w:firstRowFirstColumn="0" w:firstRowLastColumn="0" w:lastRowFirstColumn="0" w:lastRowLastColumn="0"/>
             </w:pPr>
-            <w:proofErr w:type="gramStart"/>
             <w:r>
               <w:t>v</w:t>
             </w:r>
             <w:r>
-              <w:t>archar(</w:t>
-            </w:r>
-            <w:proofErr w:type="gramEnd"/>
-            <w:r>
-              <w:t>150)</w:t>
+              <w:t>archar(150)</w:t>
             </w:r>
           </w:p>
         </w:tc>
@@ -10316,13 +10104,8 @@
             <w:pPr>
               <w:cnfStyle w:val="000000000000" w:firstRow="0" w:lastRow="0" w:firstColumn="0" w:lastColumn="0" w:oddVBand="0" w:evenVBand="0" w:oddHBand="0" w:evenHBand="0" w:firstRowFirstColumn="0" w:firstRowLastColumn="0" w:lastRowFirstColumn="0" w:lastRowLastColumn="0"/>
             </w:pPr>
-            <w:proofErr w:type="gramStart"/>
-            <w:r>
-              <w:t>char(</w:t>
-            </w:r>
-            <w:proofErr w:type="gramEnd"/>
-            <w:r>
-              <w:t>1</w:t>
+            <w:r>
+              <w:t>char(1</w:t>
             </w:r>
             <w:r>
               <w:t>0</w:t>
@@ -10405,13 +10188,8 @@
               <w:t>Is the item for sale or for rent? (</w:t>
             </w:r>
             <w:proofErr w:type="spellStart"/>
-            <w:proofErr w:type="gramStart"/>
-            <w:r>
-              <w:t>eg</w:t>
-            </w:r>
-            <w:proofErr w:type="gramEnd"/>
-            <w:r>
-              <w:t>.</w:t>
+            <w:r>
+              <w:t>eg.</w:t>
             </w:r>
             <w:proofErr w:type="spellEnd"/>
             <w:r>
@@ -10427,11 +10205,9 @@
             <w:pPr>
               <w:cnfStyle w:val="000000100000" w:firstRow="0" w:lastRow="0" w:firstColumn="0" w:lastColumn="0" w:oddVBand="0" w:evenVBand="0" w:oddHBand="1" w:evenHBand="0" w:firstRowFirstColumn="0" w:firstRowLastColumn="0" w:lastRowFirstColumn="0" w:lastRowLastColumn="0"/>
             </w:pPr>
-            <w:proofErr w:type="gramStart"/>
             <w:r>
               <w:t>char(</w:t>
             </w:r>
-            <w:proofErr w:type="gramEnd"/>
             <w:r>
               <w:t>4</w:t>
             </w:r>
@@ -10521,16 +10297,11 @@
             <w:pPr>
               <w:cnfStyle w:val="000000000000" w:firstRow="0" w:lastRow="0" w:firstColumn="0" w:lastColumn="0" w:oddVBand="0" w:evenVBand="0" w:oddHBand="0" w:evenHBand="0" w:firstRowFirstColumn="0" w:firstRowLastColumn="0" w:lastRowFirstColumn="0" w:lastRowLastColumn="0"/>
             </w:pPr>
-            <w:proofErr w:type="gramStart"/>
             <w:r>
               <w:t>c</w:t>
             </w:r>
             <w:r>
-              <w:t>har(</w:t>
-            </w:r>
-            <w:proofErr w:type="gramEnd"/>
-            <w:r>
-              <w:t>10)</w:t>
+              <w:t>har(10)</w:t>
             </w:r>
           </w:p>
         </w:tc>
@@ -10860,16 +10631,11 @@
             <w:pPr>
               <w:cnfStyle w:val="000000000000" w:firstRow="0" w:lastRow="0" w:firstColumn="0" w:lastColumn="0" w:oddVBand="0" w:evenVBand="0" w:oddHBand="0" w:evenHBand="0" w:firstRowFirstColumn="0" w:firstRowLastColumn="0" w:lastRowFirstColumn="0" w:lastRowLastColumn="0"/>
             </w:pPr>
-            <w:proofErr w:type="gramStart"/>
             <w:r>
               <w:t>c</w:t>
             </w:r>
             <w:r>
-              <w:t>har(</w:t>
-            </w:r>
-            <w:proofErr w:type="gramEnd"/>
-            <w:r>
-              <w:t>10)</w:t>
+              <w:t>har(10)</w:t>
             </w:r>
           </w:p>
         </w:tc>
@@ -10992,13 +10758,8 @@
         </w:rPr>
       </w:pPr>
       <w:r>
-        <w:t xml:space="preserve">Stores the details of a message posted by an account </w:t>
-      </w:r>
-      <w:proofErr w:type="gramStart"/>
-      <w:r>
-        <w:t>holder</w:t>
-      </w:r>
-      <w:proofErr w:type="gramEnd"/>
+        <w:t>Stores the details of a message posted by an account holder</w:t>
+      </w:r>
     </w:p>
     <w:tbl>
       <w:tblPr>
@@ -11119,16 +10880,11 @@
             <w:pPr>
               <w:cnfStyle w:val="000000100000" w:firstRow="0" w:lastRow="0" w:firstColumn="0" w:lastColumn="0" w:oddVBand="0" w:evenVBand="0" w:oddHBand="1" w:evenHBand="0" w:firstRowFirstColumn="0" w:firstRowLastColumn="0" w:lastRowFirstColumn="0" w:lastRowLastColumn="0"/>
             </w:pPr>
-            <w:proofErr w:type="gramStart"/>
             <w:r>
               <w:t>c</w:t>
             </w:r>
             <w:r>
-              <w:t>har(</w:t>
-            </w:r>
-            <w:proofErr w:type="gramEnd"/>
-            <w:r>
-              <w:t>10)</w:t>
+              <w:t>har(10)</w:t>
             </w:r>
           </w:p>
         </w:tc>
@@ -11272,13 +11028,8 @@
             <w:pPr>
               <w:cnfStyle w:val="000000100000" w:firstRow="0" w:lastRow="0" w:firstColumn="0" w:lastColumn="0" w:oddVBand="0" w:evenVBand="0" w:oddHBand="1" w:evenHBand="0" w:firstRowFirstColumn="0" w:firstRowLastColumn="0" w:lastRowFirstColumn="0" w:lastRowLastColumn="0"/>
             </w:pPr>
-            <w:proofErr w:type="gramStart"/>
-            <w:r>
-              <w:t>char(</w:t>
-            </w:r>
-            <w:proofErr w:type="gramEnd"/>
-            <w:r>
-              <w:t>1)</w:t>
+            <w:r>
+              <w:t>char(1)</w:t>
             </w:r>
           </w:p>
         </w:tc>
@@ -11489,16 +11240,11 @@
             <w:pPr>
               <w:cnfStyle w:val="000000100000" w:firstRow="0" w:lastRow="0" w:firstColumn="0" w:lastColumn="0" w:oddVBand="0" w:evenVBand="0" w:oddHBand="1" w:evenHBand="0" w:firstRowFirstColumn="0" w:firstRowLastColumn="0" w:lastRowFirstColumn="0" w:lastRowLastColumn="0"/>
             </w:pPr>
-            <w:proofErr w:type="gramStart"/>
             <w:r>
               <w:t>c</w:t>
             </w:r>
             <w:r>
-              <w:t>har(</w:t>
-            </w:r>
-            <w:proofErr w:type="gramEnd"/>
-            <w:r>
-              <w:t>10)</w:t>
+              <w:t>har(10)</w:t>
             </w:r>
           </w:p>
         </w:tc>
@@ -11596,15 +11342,7 @@
     </w:p>
     <w:p>
       <w:r>
-        <w:t xml:space="preserve">A subtype of </w:t>
-      </w:r>
-      <w:proofErr w:type="gramStart"/>
-      <w:r>
-        <w:t>Account:</w:t>
-      </w:r>
-      <w:proofErr w:type="gramEnd"/>
-      <w:r>
-        <w:t xml:space="preserve"> stores the additional account details of a condo unit owner</w:t>
+        <w:t>A subtype of Account: stores the additional account details of a condo unit owner</w:t>
       </w:r>
     </w:p>
     <w:tbl>
@@ -11937,10 +11675,7 @@
             </w:r>
             <w:proofErr w:type="spellStart"/>
             <w:r>
-              <w:t>CondoMgmt</w:t>
-            </w:r>
-            <w:r>
-              <w:t>ID</w:t>
+              <w:t>CondoMgmtID</w:t>
             </w:r>
             <w:proofErr w:type="spellEnd"/>
             <w:r>
@@ -12011,13 +11746,8 @@
       </w:r>
       <w:proofErr w:type="spellEnd"/>
       <w:r>
-        <w:t xml:space="preserve"> </w:t>
-      </w:r>
-      <w:proofErr w:type="gramStart"/>
-      <w:r>
-        <w:t>system</w:t>
-      </w:r>
-      <w:proofErr w:type="gramEnd"/>
+        <w:t xml:space="preserve"> system</w:t>
+      </w:r>
     </w:p>
     <w:tbl>
       <w:tblPr>
@@ -12215,13 +11945,8 @@
             <w:pPr>
               <w:cnfStyle w:val="000000000000" w:firstRow="0" w:lastRow="0" w:firstColumn="0" w:lastColumn="0" w:oddVBand="0" w:evenVBand="0" w:oddHBand="0" w:evenHBand="0" w:firstRowFirstColumn="0" w:firstRowLastColumn="0" w:lastRowFirstColumn="0" w:lastRowLastColumn="0"/>
             </w:pPr>
-            <w:proofErr w:type="gramStart"/>
-            <w:r>
-              <w:t>varchar(</w:t>
-            </w:r>
-            <w:proofErr w:type="gramEnd"/>
-            <w:r>
-              <w:t>50)</w:t>
+            <w:r>
+              <w:t>varchar(50)</w:t>
             </w:r>
           </w:p>
         </w:tc>
@@ -12296,13 +12021,8 @@
             <w:pPr>
               <w:cnfStyle w:val="000000100000" w:firstRow="0" w:lastRow="0" w:firstColumn="0" w:lastColumn="0" w:oddVBand="0" w:evenVBand="0" w:oddHBand="1" w:evenHBand="0" w:firstRowFirstColumn="0" w:firstRowLastColumn="0" w:lastRowFirstColumn="0" w:lastRowLastColumn="0"/>
             </w:pPr>
-            <w:proofErr w:type="gramStart"/>
-            <w:r>
-              <w:t>char(</w:t>
-            </w:r>
-            <w:proofErr w:type="gramEnd"/>
-            <w:r>
-              <w:t>8)</w:t>
+            <w:r>
+              <w:t>char(8)</w:t>
             </w:r>
           </w:p>
         </w:tc>
@@ -12459,13 +12179,8 @@
             <w:pPr>
               <w:cnfStyle w:val="000000100000" w:firstRow="0" w:lastRow="0" w:firstColumn="0" w:lastColumn="0" w:oddVBand="0" w:evenVBand="0" w:oddHBand="1" w:evenHBand="0" w:firstRowFirstColumn="0" w:firstRowLastColumn="0" w:lastRowFirstColumn="0" w:lastRowLastColumn="0"/>
             </w:pPr>
-            <w:proofErr w:type="gramStart"/>
-            <w:r>
-              <w:t>char(</w:t>
-            </w:r>
-            <w:proofErr w:type="gramEnd"/>
-            <w:r>
-              <w:t>1)</w:t>
+            <w:r>
+              <w:t>char(1)</w:t>
             </w:r>
           </w:p>
         </w:tc>
@@ -12488,16 +12203,11 @@
             <w:pPr>
               <w:cnfStyle w:val="000000100000" w:firstRow="0" w:lastRow="0" w:firstColumn="0" w:lastColumn="0" w:oddVBand="0" w:evenVBand="0" w:oddHBand="1" w:evenHBand="0" w:firstRowFirstColumn="0" w:firstRowLastColumn="0" w:lastRowFirstColumn="0" w:lastRowLastColumn="0"/>
             </w:pPr>
-            <w:proofErr w:type="gramStart"/>
             <w:r>
               <w:t>A</w:t>
             </w:r>
             <w:r>
-              <w:t xml:space="preserve"> for</w:t>
-            </w:r>
-            <w:proofErr w:type="gramEnd"/>
-            <w:r>
-              <w:t xml:space="preserve"> </w:t>
+              <w:t xml:space="preserve"> for </w:t>
             </w:r>
             <w:r>
               <w:t xml:space="preserve">Admin, </w:t>
@@ -12621,13 +12331,8 @@
       </w:r>
       <w:proofErr w:type="spellEnd"/>
       <w:r>
-        <w:t xml:space="preserve">: stores the additional details for a temporary vehicle label </w:t>
-      </w:r>
-      <w:proofErr w:type="gramStart"/>
-      <w:r>
-        <w:t>application</w:t>
-      </w:r>
-      <w:proofErr w:type="gramEnd"/>
+        <w:t>: stores the additional details for a temporary vehicle label application</w:t>
+      </w:r>
       <w:r>
         <w:tab/>
       </w:r>
@@ -12751,16 +12456,11 @@
             <w:pPr>
               <w:cnfStyle w:val="000000100000" w:firstRow="0" w:lastRow="0" w:firstColumn="0" w:lastColumn="0" w:oddVBand="0" w:evenVBand="0" w:oddHBand="1" w:evenHBand="0" w:firstRowFirstColumn="0" w:firstRowLastColumn="0" w:lastRowFirstColumn="0" w:lastRowLastColumn="0"/>
             </w:pPr>
-            <w:proofErr w:type="gramStart"/>
             <w:r>
               <w:t>c</w:t>
             </w:r>
             <w:r>
-              <w:t>har(</w:t>
-            </w:r>
-            <w:proofErr w:type="gramEnd"/>
-            <w:r>
-              <w:t>10)</w:t>
+              <w:t>har(10)</w:t>
             </w:r>
           </w:p>
         </w:tc>
@@ -13064,15 +12764,7 @@
     </w:p>
     <w:p>
       <w:r>
-        <w:t xml:space="preserve">A subtype of </w:t>
-      </w:r>
-      <w:proofErr w:type="gramStart"/>
-      <w:r>
-        <w:t>Account:</w:t>
-      </w:r>
-      <w:proofErr w:type="gramEnd"/>
-      <w:r>
-        <w:t xml:space="preserve"> stores the additional details of a tenant</w:t>
+        <w:t>A subtype of Account: stores the additional details of a tenant</w:t>
       </w:r>
     </w:p>
     <w:tbl>
@@ -13488,10 +13180,7 @@
             </w:r>
             <w:proofErr w:type="spellStart"/>
             <w:r>
-              <w:t>CondoMgmt</w:t>
-            </w:r>
-            <w:r>
-              <w:t>ID</w:t>
+              <w:t>CondoMgmtID</w:t>
             </w:r>
             <w:proofErr w:type="spellEnd"/>
             <w:r>
@@ -13569,13 +13258,8 @@
     </w:p>
     <w:p>
       <w:r>
-        <w:t xml:space="preserve">Stores the details of a useful contact of a condo. Useful contacts usually are businesses near the </w:t>
-      </w:r>
-      <w:proofErr w:type="gramStart"/>
-      <w:r>
-        <w:t>condo</w:t>
-      </w:r>
-      <w:proofErr w:type="gramEnd"/>
+        <w:t>Stores the details of a useful contact of a condo. Useful contacts usually are businesses near the condo</w:t>
+      </w:r>
     </w:p>
     <w:tbl>
       <w:tblPr>
@@ -13696,13 +13380,8 @@
             <w:pPr>
               <w:cnfStyle w:val="000000100000" w:firstRow="0" w:lastRow="0" w:firstColumn="0" w:lastColumn="0" w:oddVBand="0" w:evenVBand="0" w:oddHBand="1" w:evenHBand="0" w:firstRowFirstColumn="0" w:firstRowLastColumn="0" w:lastRowFirstColumn="0" w:lastRowLastColumn="0"/>
             </w:pPr>
-            <w:proofErr w:type="gramStart"/>
-            <w:r>
-              <w:t>char(</w:t>
-            </w:r>
-            <w:proofErr w:type="gramEnd"/>
-            <w:r>
-              <w:t>10)</w:t>
+            <w:r>
+              <w:t>char(10)</w:t>
             </w:r>
           </w:p>
         </w:tc>
@@ -13768,13 +13447,8 @@
             <w:pPr>
               <w:cnfStyle w:val="000000000000" w:firstRow="0" w:lastRow="0" w:firstColumn="0" w:lastColumn="0" w:oddVBand="0" w:evenVBand="0" w:oddHBand="0" w:evenHBand="0" w:firstRowFirstColumn="0" w:firstRowLastColumn="0" w:lastRowFirstColumn="0" w:lastRowLastColumn="0"/>
             </w:pPr>
-            <w:proofErr w:type="gramStart"/>
-            <w:r>
-              <w:t>varchar(</w:t>
-            </w:r>
-            <w:proofErr w:type="gramEnd"/>
-            <w:r>
-              <w:t>50)</w:t>
+            <w:r>
+              <w:t>varchar(50)</w:t>
             </w:r>
           </w:p>
         </w:tc>
@@ -13840,13 +13514,8 @@
             <w:pPr>
               <w:cnfStyle w:val="000000100000" w:firstRow="0" w:lastRow="0" w:firstColumn="0" w:lastColumn="0" w:oddVBand="0" w:evenVBand="0" w:oddHBand="1" w:evenHBand="0" w:firstRowFirstColumn="0" w:firstRowLastColumn="0" w:lastRowFirstColumn="0" w:lastRowLastColumn="0"/>
             </w:pPr>
-            <w:proofErr w:type="gramStart"/>
-            <w:r>
-              <w:t>varchar(</w:t>
-            </w:r>
-            <w:proofErr w:type="gramEnd"/>
-            <w:r>
-              <w:t>150)</w:t>
+            <w:r>
+              <w:t>varchar(150)</w:t>
             </w:r>
           </w:p>
         </w:tc>
@@ -13909,13 +13578,8 @@
             <w:pPr>
               <w:cnfStyle w:val="000000000000" w:firstRow="0" w:lastRow="0" w:firstColumn="0" w:lastColumn="0" w:oddVBand="0" w:evenVBand="0" w:oddHBand="0" w:evenHBand="0" w:firstRowFirstColumn="0" w:firstRowLastColumn="0" w:lastRowFirstColumn="0" w:lastRowLastColumn="0"/>
             </w:pPr>
-            <w:proofErr w:type="gramStart"/>
-            <w:r>
-              <w:t>char(</w:t>
-            </w:r>
-            <w:proofErr w:type="gramEnd"/>
-            <w:r>
-              <w:t>8)</w:t>
+            <w:r>
+              <w:t>char(8)</w:t>
             </w:r>
           </w:p>
         </w:tc>
@@ -13984,13 +13648,8 @@
             <w:pPr>
               <w:cnfStyle w:val="000000100000" w:firstRow="0" w:lastRow="0" w:firstColumn="0" w:lastColumn="0" w:oddVBand="0" w:evenVBand="0" w:oddHBand="1" w:evenHBand="0" w:firstRowFirstColumn="0" w:firstRowLastColumn="0" w:lastRowFirstColumn="0" w:lastRowLastColumn="0"/>
             </w:pPr>
-            <w:proofErr w:type="gramStart"/>
-            <w:r>
-              <w:t>char(</w:t>
-            </w:r>
-            <w:proofErr w:type="gramEnd"/>
-            <w:r>
-              <w:t>10)</w:t>
+            <w:r>
+              <w:t>char(10)</w:t>
             </w:r>
           </w:p>
         </w:tc>
@@ -14119,13 +13778,8 @@
     </w:p>
     <w:p>
       <w:r>
-        <w:t xml:space="preserve">Stores the details of a </w:t>
-      </w:r>
-      <w:proofErr w:type="gramStart"/>
-      <w:r>
-        <w:t>vehicle</w:t>
-      </w:r>
-      <w:proofErr w:type="gramEnd"/>
+        <w:t>Stores the details of a vehicle</w:t>
+      </w:r>
     </w:p>
     <w:tbl>
       <w:tblPr>
@@ -14246,13 +13900,8 @@
             <w:pPr>
               <w:cnfStyle w:val="000000100000" w:firstRow="0" w:lastRow="0" w:firstColumn="0" w:lastColumn="0" w:oddVBand="0" w:evenVBand="0" w:oddHBand="1" w:evenHBand="0" w:firstRowFirstColumn="0" w:firstRowLastColumn="0" w:lastRowFirstColumn="0" w:lastRowLastColumn="0"/>
             </w:pPr>
-            <w:proofErr w:type="gramStart"/>
-            <w:r>
-              <w:t>char(</w:t>
-            </w:r>
-            <w:proofErr w:type="gramEnd"/>
-            <w:r>
-              <w:t>10)</w:t>
+            <w:r>
+              <w:t>char(10)</w:t>
             </w:r>
           </w:p>
         </w:tc>
@@ -14316,13 +13965,8 @@
             <w:pPr>
               <w:cnfStyle w:val="000000000000" w:firstRow="0" w:lastRow="0" w:firstColumn="0" w:lastColumn="0" w:oddVBand="0" w:evenVBand="0" w:oddHBand="0" w:evenHBand="0" w:firstRowFirstColumn="0" w:firstRowLastColumn="0" w:lastRowFirstColumn="0" w:lastRowLastColumn="0"/>
             </w:pPr>
-            <w:proofErr w:type="gramStart"/>
-            <w:r>
-              <w:t>varchar(</w:t>
-            </w:r>
-            <w:proofErr w:type="gramEnd"/>
-            <w:r>
-              <w:t>30)</w:t>
+            <w:r>
+              <w:t>varchar(30)</w:t>
             </w:r>
           </w:p>
         </w:tc>
@@ -14397,13 +14041,8 @@
             <w:pPr>
               <w:cnfStyle w:val="000000100000" w:firstRow="0" w:lastRow="0" w:firstColumn="0" w:lastColumn="0" w:oddVBand="0" w:evenVBand="0" w:oddHBand="1" w:evenHBand="0" w:firstRowFirstColumn="0" w:firstRowLastColumn="0" w:lastRowFirstColumn="0" w:lastRowLastColumn="0"/>
             </w:pPr>
-            <w:proofErr w:type="gramStart"/>
-            <w:r>
-              <w:t>char(</w:t>
-            </w:r>
-            <w:proofErr w:type="gramEnd"/>
-            <w:r>
-              <w:t>2)</w:t>
+            <w:r>
+              <w:t>char(2)</w:t>
             </w:r>
           </w:p>
         </w:tc>
@@ -14519,13 +14158,8 @@
             <w:pPr>
               <w:cnfStyle w:val="000000000000" w:firstRow="0" w:lastRow="0" w:firstColumn="0" w:lastColumn="0" w:oddVBand="0" w:evenVBand="0" w:oddHBand="0" w:evenHBand="0" w:firstRowFirstColumn="0" w:firstRowLastColumn="0" w:lastRowFirstColumn="0" w:lastRowLastColumn="0"/>
             </w:pPr>
-            <w:proofErr w:type="gramStart"/>
-            <w:r>
-              <w:t>varchar(</w:t>
-            </w:r>
-            <w:proofErr w:type="gramEnd"/>
-            <w:r>
-              <w:t>20)</w:t>
+            <w:r>
+              <w:t>varchar(20)</w:t>
             </w:r>
           </w:p>
         </w:tc>
@@ -14597,13 +14231,8 @@
             <w:pPr>
               <w:cnfStyle w:val="000000100000" w:firstRow="0" w:lastRow="0" w:firstColumn="0" w:lastColumn="0" w:oddVBand="0" w:evenVBand="0" w:oddHBand="1" w:evenHBand="0" w:firstRowFirstColumn="0" w:firstRowLastColumn="0" w:lastRowFirstColumn="0" w:lastRowLastColumn="0"/>
             </w:pPr>
-            <w:proofErr w:type="gramStart"/>
-            <w:r>
-              <w:t>varchar(</w:t>
-            </w:r>
-            <w:proofErr w:type="gramEnd"/>
-            <w:r>
-              <w:t>20)</w:t>
+            <w:r>
+              <w:t>varchar(20)</w:t>
             </w:r>
           </w:p>
         </w:tc>
@@ -14692,13 +14321,8 @@
     </w:p>
     <w:p>
       <w:r>
-        <w:t xml:space="preserve">Stores the details of a vehicle label </w:t>
-      </w:r>
-      <w:proofErr w:type="gramStart"/>
-      <w:r>
-        <w:t>application</w:t>
-      </w:r>
-      <w:proofErr w:type="gramEnd"/>
+        <w:t>Stores the details of a vehicle label application</w:t>
+      </w:r>
     </w:p>
     <w:tbl>
       <w:tblPr>
@@ -14819,13 +14443,8 @@
             <w:pPr>
               <w:cnfStyle w:val="000000100000" w:firstRow="0" w:lastRow="0" w:firstColumn="0" w:lastColumn="0" w:oddVBand="0" w:evenVBand="0" w:oddHBand="1" w:evenHBand="0" w:firstRowFirstColumn="0" w:firstRowLastColumn="0" w:lastRowFirstColumn="0" w:lastRowLastColumn="0"/>
             </w:pPr>
-            <w:proofErr w:type="gramStart"/>
-            <w:r>
-              <w:t>char(</w:t>
-            </w:r>
-            <w:proofErr w:type="gramEnd"/>
-            <w:r>
-              <w:t>10)</w:t>
+            <w:r>
+              <w:t>char(10)</w:t>
             </w:r>
           </w:p>
         </w:tc>
@@ -14899,13 +14518,8 @@
             <w:pPr>
               <w:cnfStyle w:val="000000000000" w:firstRow="0" w:lastRow="0" w:firstColumn="0" w:lastColumn="0" w:oddVBand="0" w:evenVBand="0" w:oddHBand="0" w:evenHBand="0" w:firstRowFirstColumn="0" w:firstRowLastColumn="0" w:lastRowFirstColumn="0" w:lastRowLastColumn="0"/>
             </w:pPr>
-            <w:proofErr w:type="gramStart"/>
-            <w:r>
-              <w:t>char(</w:t>
-            </w:r>
-            <w:proofErr w:type="gramEnd"/>
-            <w:r>
-              <w:t>1)</w:t>
+            <w:r>
+              <w:t>char(1)</w:t>
             </w:r>
           </w:p>
         </w:tc>
@@ -14933,13 +14547,8 @@
             <w:pPr>
               <w:cnfStyle w:val="000000000000" w:firstRow="0" w:lastRow="0" w:firstColumn="0" w:lastColumn="0" w:oddVBand="0" w:evenVBand="0" w:oddHBand="0" w:evenHBand="0" w:firstRowFirstColumn="0" w:firstRowLastColumn="0" w:lastRowFirstColumn="0" w:lastRowLastColumn="0"/>
             </w:pPr>
-            <w:proofErr w:type="gramStart"/>
-            <w:r>
-              <w:t>A for</w:t>
-            </w:r>
-            <w:proofErr w:type="gramEnd"/>
-            <w:r>
-              <w:t xml:space="preserve"> </w:t>
+            <w:r>
+              <w:t xml:space="preserve">A for </w:t>
             </w:r>
             <w:r>
               <w:t>Approved</w:t>
@@ -15012,13 +14621,8 @@
             <w:pPr>
               <w:cnfStyle w:val="000000100000" w:firstRow="0" w:lastRow="0" w:firstColumn="0" w:lastColumn="0" w:oddVBand="0" w:evenVBand="0" w:oddHBand="1" w:evenHBand="0" w:firstRowFirstColumn="0" w:firstRowLastColumn="0" w:lastRowFirstColumn="0" w:lastRowLastColumn="0"/>
             </w:pPr>
-            <w:proofErr w:type="gramStart"/>
-            <w:r>
-              <w:t>char(</w:t>
-            </w:r>
-            <w:proofErr w:type="gramEnd"/>
-            <w:r>
-              <w:t>10)</w:t>
+            <w:r>
+              <w:t>char(10)</w:t>
             </w:r>
           </w:p>
         </w:tc>
@@ -15089,13 +14693,8 @@
             <w:pPr>
               <w:cnfStyle w:val="000000000000" w:firstRow="0" w:lastRow="0" w:firstColumn="0" w:lastColumn="0" w:oddVBand="0" w:evenVBand="0" w:oddHBand="0" w:evenHBand="0" w:firstRowFirstColumn="0" w:firstRowLastColumn="0" w:lastRowFirstColumn="0" w:lastRowLastColumn="0"/>
             </w:pPr>
-            <w:proofErr w:type="gramStart"/>
-            <w:r>
-              <w:t>char(</w:t>
-            </w:r>
-            <w:proofErr w:type="gramEnd"/>
-            <w:r>
-              <w:t>10)</w:t>
+            <w:r>
+              <w:t>char(10)</w:t>
             </w:r>
           </w:p>
         </w:tc>

</xml_diff>